<commit_message>
Writing Article for April 21st 2025
</commit_message>
<xml_diff>
--- a/Articles/2025/1-Blender-Continued/2-Edit-Mode/1-The-Menus/1-The-Tools-Menu/9-The-Smooth-Tool/The Smooth Tool.docx
+++ b/Articles/2025/1-Blender-Continued/2-Edit-Mode/1-The-Menus/1-The-Tools-Menu/9-The-Smooth-Tool/The Smooth Tool.docx
@@ -10,6 +10,463 @@
         <w:t>The Smooth Tool</w:t>
       </w:r>
     </w:p>
+    <w:sdt>
+      <w:sdtPr>
+        <w:id w:val="335582684"/>
+        <w:docPartObj>
+          <w:docPartGallery w:val="Table of Contents"/>
+          <w:docPartUnique/>
+        </w:docPartObj>
+      </w:sdtPr>
+      <w:sdtEndPr>
+        <w:rPr>
+          <w:rFonts w:asciiTheme="minorHAnsi" w:eastAsiaTheme="minorHAnsi" w:hAnsiTheme="minorHAnsi" w:cstheme="minorBidi"/>
+          <w:b/>
+          <w:bCs/>
+          <w:noProof/>
+          <w:color w:val="auto"/>
+          <w:sz w:val="22"/>
+          <w:szCs w:val="22"/>
+        </w:rPr>
+      </w:sdtEndPr>
+      <w:sdtContent>
+        <w:p>
+          <w:pPr>
+            <w:pStyle w:val="TOCHeading"/>
+          </w:pPr>
+          <w:r>
+            <w:t>Contents</w:t>
+          </w:r>
+        </w:p>
+        <w:p>
+          <w:pPr>
+            <w:pStyle w:val="TOC1"/>
+            <w:tabs>
+              <w:tab w:val="right" w:leader="dot" w:pos="9350"/>
+            </w:tabs>
+            <w:rPr>
+              <w:noProof/>
+            </w:rPr>
+          </w:pPr>
+          <w:r>
+            <w:fldChar w:fldCharType="begin"/>
+          </w:r>
+          <w:r>
+            <w:instrText xml:space="preserve"> TOC \o "1-3" \h \z \u </w:instrText>
+          </w:r>
+          <w:r>
+            <w:fldChar w:fldCharType="separate"/>
+          </w:r>
+          <w:hyperlink w:anchor="_Toc188437185" w:history="1">
+            <w:r>
+              <w:rPr>
+                <w:rStyle w:val="Hyperlink"/>
+                <w:noProof/>
+              </w:rPr>
+              <w:t>The Default Cube</w:t>
+            </w:r>
+            <w:r>
+              <w:rPr>
+                <w:noProof/>
+                <w:webHidden/>
+              </w:rPr>
+              <w:tab/>
+            </w:r>
+            <w:r>
+              <w:rPr>
+                <w:noProof/>
+                <w:webHidden/>
+              </w:rPr>
+              <w:fldChar w:fldCharType="begin"/>
+            </w:r>
+            <w:r>
+              <w:rPr>
+                <w:noProof/>
+                <w:webHidden/>
+              </w:rPr>
+              <w:instrText xml:space="preserve"> PAGEREF _Toc188437185 \h </w:instrText>
+            </w:r>
+            <w:r>
+              <w:rPr>
+                <w:noProof/>
+                <w:webHidden/>
+              </w:rPr>
+            </w:r>
+            <w:r>
+              <w:rPr>
+                <w:noProof/>
+                <w:webHidden/>
+              </w:rPr>
+              <w:fldChar w:fldCharType="separate"/>
+            </w:r>
+            <w:r>
+              <w:rPr>
+                <w:noProof/>
+                <w:webHidden/>
+              </w:rPr>
+              <w:t>1</w:t>
+            </w:r>
+            <w:r>
+              <w:rPr>
+                <w:noProof/>
+                <w:webHidden/>
+              </w:rPr>
+              <w:fldChar w:fldCharType="end"/>
+            </w:r>
+          </w:hyperlink>
+        </w:p>
+        <w:p>
+          <w:pPr>
+            <w:pStyle w:val="TOC1"/>
+            <w:tabs>
+              <w:tab w:val="right" w:leader="dot" w:pos="9350"/>
+            </w:tabs>
+            <w:rPr>
+              <w:noProof/>
+            </w:rPr>
+          </w:pPr>
+          <w:hyperlink w:anchor="_Toc188437186" w:history="1">
+            <w:r>
+              <w:rPr>
+                <w:rStyle w:val="Hyperlink"/>
+                <w:noProof/>
+              </w:rPr>
+              <w:t>Using the Smoothness Tool from the Tool Box</w:t>
+            </w:r>
+            <w:r>
+              <w:rPr>
+                <w:noProof/>
+                <w:webHidden/>
+              </w:rPr>
+              <w:tab/>
+            </w:r>
+            <w:r>
+              <w:rPr>
+                <w:noProof/>
+                <w:webHidden/>
+              </w:rPr>
+              <w:fldChar w:fldCharType="begin"/>
+            </w:r>
+            <w:r>
+              <w:rPr>
+                <w:noProof/>
+                <w:webHidden/>
+              </w:rPr>
+              <w:instrText xml:space="preserve"> PAGEREF _Toc188437186 \h </w:instrText>
+            </w:r>
+            <w:r>
+              <w:rPr>
+                <w:noProof/>
+                <w:webHidden/>
+              </w:rPr>
+            </w:r>
+            <w:r>
+              <w:rPr>
+                <w:noProof/>
+                <w:webHidden/>
+              </w:rPr>
+              <w:fldChar w:fldCharType="separate"/>
+            </w:r>
+            <w:r>
+              <w:rPr>
+                <w:noProof/>
+                <w:webHidden/>
+              </w:rPr>
+              <w:t>4</w:t>
+            </w:r>
+            <w:r>
+              <w:rPr>
+                <w:noProof/>
+                <w:webHidden/>
+              </w:rPr>
+              <w:fldChar w:fldCharType="end"/>
+            </w:r>
+          </w:hyperlink>
+        </w:p>
+        <w:p>
+          <w:pPr>
+            <w:pStyle w:val="TOC1"/>
+            <w:tabs>
+              <w:tab w:val="right" w:leader="dot" w:pos="9350"/>
+            </w:tabs>
+            <w:rPr>
+              <w:noProof/>
+            </w:rPr>
+          </w:pPr>
+          <w:hyperlink w:anchor="_Toc188437187" w:history="1">
+            <w:r>
+              <w:rPr>
+                <w:rStyle w:val="Hyperlink"/>
+                <w:noProof/>
+              </w:rPr>
+              <w:t>Smoothing Specific Axis</w:t>
+            </w:r>
+            <w:r>
+              <w:rPr>
+                <w:noProof/>
+                <w:webHidden/>
+              </w:rPr>
+              <w:tab/>
+            </w:r>
+            <w:r>
+              <w:rPr>
+                <w:noProof/>
+                <w:webHidden/>
+              </w:rPr>
+              <w:fldChar w:fldCharType="begin"/>
+            </w:r>
+            <w:r>
+              <w:rPr>
+                <w:noProof/>
+                <w:webHidden/>
+              </w:rPr>
+              <w:instrText xml:space="preserve"> PAGEREF _Toc188437187 \h </w:instrText>
+            </w:r>
+            <w:r>
+              <w:rPr>
+                <w:noProof/>
+                <w:webHidden/>
+              </w:rPr>
+            </w:r>
+            <w:r>
+              <w:rPr>
+                <w:noProof/>
+                <w:webHidden/>
+              </w:rPr>
+              <w:fldChar w:fldCharType="separate"/>
+            </w:r>
+            <w:r>
+              <w:rPr>
+                <w:noProof/>
+                <w:webHidden/>
+              </w:rPr>
+              <w:t>6</w:t>
+            </w:r>
+            <w:r>
+              <w:rPr>
+                <w:noProof/>
+                <w:webHidden/>
+              </w:rPr>
+              <w:fldChar w:fldCharType="end"/>
+            </w:r>
+          </w:hyperlink>
+        </w:p>
+        <w:p>
+          <w:pPr>
+            <w:pStyle w:val="TOC1"/>
+            <w:tabs>
+              <w:tab w:val="right" w:leader="dot" w:pos="9350"/>
+            </w:tabs>
+            <w:rPr>
+              <w:noProof/>
+            </w:rPr>
+          </w:pPr>
+          <w:hyperlink w:anchor="_Toc188437188" w:history="1">
+            <w:r>
+              <w:rPr>
+                <w:rStyle w:val="Hyperlink"/>
+                <w:noProof/>
+              </w:rPr>
+              <w:t>The Randomize Tool</w:t>
+            </w:r>
+            <w:r>
+              <w:rPr>
+                <w:noProof/>
+                <w:webHidden/>
+              </w:rPr>
+              <w:tab/>
+            </w:r>
+            <w:r>
+              <w:rPr>
+                <w:noProof/>
+                <w:webHidden/>
+              </w:rPr>
+              <w:fldChar w:fldCharType="begin"/>
+            </w:r>
+            <w:r>
+              <w:rPr>
+                <w:noProof/>
+                <w:webHidden/>
+              </w:rPr>
+              <w:instrText xml:space="preserve"> PAGEREF _Toc188437188 \h </w:instrText>
+            </w:r>
+            <w:r>
+              <w:rPr>
+                <w:noProof/>
+                <w:webHidden/>
+              </w:rPr>
+            </w:r>
+            <w:r>
+              <w:rPr>
+                <w:noProof/>
+                <w:webHidden/>
+              </w:rPr>
+              <w:fldChar w:fldCharType="separate"/>
+            </w:r>
+            <w:r>
+              <w:rPr>
+                <w:noProof/>
+                <w:webHidden/>
+              </w:rPr>
+              <w:t>7</w:t>
+            </w:r>
+            <w:r>
+              <w:rPr>
+                <w:noProof/>
+                <w:webHidden/>
+              </w:rPr>
+              <w:fldChar w:fldCharType="end"/>
+            </w:r>
+          </w:hyperlink>
+        </w:p>
+        <w:p>
+          <w:pPr>
+            <w:pStyle w:val="TOC1"/>
+            <w:tabs>
+              <w:tab w:val="right" w:leader="dot" w:pos="9350"/>
+            </w:tabs>
+            <w:rPr>
+              <w:noProof/>
+            </w:rPr>
+          </w:pPr>
+          <w:hyperlink w:anchor="_Toc188437189" w:history="1">
+            <w:r>
+              <w:rPr>
+                <w:rStyle w:val="Hyperlink"/>
+                <w:noProof/>
+              </w:rPr>
+              <w:t>How to use the Randomize Tool</w:t>
+            </w:r>
+            <w:r>
+              <w:rPr>
+                <w:noProof/>
+                <w:webHidden/>
+              </w:rPr>
+              <w:tab/>
+            </w:r>
+            <w:r>
+              <w:rPr>
+                <w:noProof/>
+                <w:webHidden/>
+              </w:rPr>
+              <w:fldChar w:fldCharType="begin"/>
+            </w:r>
+            <w:r>
+              <w:rPr>
+                <w:noProof/>
+                <w:webHidden/>
+              </w:rPr>
+              <w:instrText xml:space="preserve"> PAGEREF _Toc188437189 \h </w:instrText>
+            </w:r>
+            <w:r>
+              <w:rPr>
+                <w:noProof/>
+                <w:webHidden/>
+              </w:rPr>
+            </w:r>
+            <w:r>
+              <w:rPr>
+                <w:noProof/>
+                <w:webHidden/>
+              </w:rPr>
+              <w:fldChar w:fldCharType="separate"/>
+            </w:r>
+            <w:r>
+              <w:rPr>
+                <w:noProof/>
+                <w:webHidden/>
+              </w:rPr>
+              <w:t>8</w:t>
+            </w:r>
+            <w:r>
+              <w:rPr>
+                <w:noProof/>
+                <w:webHidden/>
+              </w:rPr>
+              <w:fldChar w:fldCharType="end"/>
+            </w:r>
+          </w:hyperlink>
+        </w:p>
+        <w:p>
+          <w:pPr>
+            <w:pStyle w:val="TOC1"/>
+            <w:tabs>
+              <w:tab w:val="right" w:leader="dot" w:pos="9350"/>
+            </w:tabs>
+            <w:rPr>
+              <w:noProof/>
+            </w:rPr>
+          </w:pPr>
+          <w:hyperlink w:anchor="_Toc188437190" w:history="1">
+            <w:r>
+              <w:rPr>
+                <w:rStyle w:val="Hyperlink"/>
+                <w:noProof/>
+              </w:rPr>
+              <w:t>Options in the Randomized Dialog Box</w:t>
+            </w:r>
+            <w:r>
+              <w:rPr>
+                <w:noProof/>
+                <w:webHidden/>
+              </w:rPr>
+              <w:tab/>
+            </w:r>
+            <w:r>
+              <w:rPr>
+                <w:noProof/>
+                <w:webHidden/>
+              </w:rPr>
+              <w:fldChar w:fldCharType="begin"/>
+            </w:r>
+            <w:r>
+              <w:rPr>
+                <w:noProof/>
+                <w:webHidden/>
+              </w:rPr>
+              <w:instrText xml:space="preserve"> PAGEREF _Toc188437190 \h </w:instrText>
+            </w:r>
+            <w:r>
+              <w:rPr>
+                <w:noProof/>
+                <w:webHidden/>
+              </w:rPr>
+            </w:r>
+            <w:r>
+              <w:rPr>
+                <w:noProof/>
+                <w:webHidden/>
+              </w:rPr>
+              <w:fldChar w:fldCharType="separate"/>
+            </w:r>
+            <w:r>
+              <w:rPr>
+                <w:noProof/>
+                <w:webHidden/>
+              </w:rPr>
+              <w:t>10</w:t>
+            </w:r>
+            <w:r>
+              <w:rPr>
+                <w:noProof/>
+                <w:webHidden/>
+              </w:rPr>
+              <w:fldChar w:fldCharType="end"/>
+            </w:r>
+          </w:hyperlink>
+        </w:p>
+        <w:p>
+          <w:r>
+            <w:rPr>
+              <w:b/>
+              <w:bCs/>
+              <w:noProof/>
+            </w:rPr>
+            <w:fldChar w:fldCharType="end"/>
+          </w:r>
+        </w:p>
+      </w:sdtContent>
+    </w:sdt>
     <w:p/>
     <w:p/>
     <w:p>
@@ -35,7 +492,7 @@
                     </pic:cNvPicPr>
                   </pic:nvPicPr>
                   <pic:blipFill>
-                    <a:blip r:embed="rId7">
+                    <a:blip r:embed="rId8">
                       <a:extLst>
                         <a:ext uri="{28A0092B-C50C-407E-A947-70E740481C1C}">
                           <a14:useLocalDpi xmlns:a14="http://schemas.microsoft.com/office/drawing/2010/main" val="0"/>
@@ -72,23 +529,46 @@
         <w:t xml:space="preserve">Even though Blender offers this Smooth tool in its Edit mode tool box, it is probably not the best way of going about this smoothing process. </w:t>
       </w:r>
       <w:r>
-        <w:t>As Blender offers more efficient ways of smoothing, through both it Object’s mode right click menu, and through modifiers such as the Subdivision Surface modifier and the Laplacian Smooth modifier. But that being said, since this is a topic in this Blender series on the Edit mode’s tools panel, and this tool is offered here, it doesn’t mean I will not be talking about it. So, in this tutorial I will be presenting the Smooth tool, and its techniques for using it.</w:t>
-      </w:r>
-    </w:p>
-    <w:p>
+        <w:t>As Blender offers more efficient ways of smoothing, through both it</w:t>
+      </w:r>
+      <w:r>
+        <w:t>s</w:t>
+      </w:r>
+      <w:r>
+        <w:t xml:space="preserve"> Object’s mode right click menu, and through modifiers such as the Subdivision Surface modifier and the Laplacian Smooth modifier. But that being said, since this is a topic in this Blender series on the Edit mode’s tools panel, and this tool is offered here, it doesn’t mean I will not be talking about it. So, in this tutorial I will be presenting the Smooth tool, and its techniques for using it.</w:t>
+      </w:r>
+    </w:p>
+    <w:p>
+      <w:pPr>
+        <w:pStyle w:val="Heading1"/>
+      </w:pPr>
+      <w:bookmarkStart w:id="0" w:name="_Toc188437185"/>
       <w:r>
         <w:t>The Default Cube</w:t>
       </w:r>
-    </w:p>
-    <w:p>
-      <w:r>
-        <w:t>Go into Edit Mode with the default cube. Now if you attempt to use this Smooth tool on it, you will quickly notice that it really doesn’t work so well. If you select the entire box</w:t>
+      <w:bookmarkEnd w:id="0"/>
+    </w:p>
+    <w:p>
+      <w:r>
+        <w:t xml:space="preserve">Go into Edit Mode with the default cube. Now if you attempt to use this Smooth tool on it, you will quickly notice that it really doesn’t work so well. </w:t>
+      </w:r>
+      <w:r>
+        <w:t>Especially i</w:t>
+      </w:r>
+      <w:r>
+        <w:t>f you select the entire box</w:t>
       </w:r>
       <w:r>
         <w:t>,</w:t>
       </w:r>
       <w:r>
-        <w:t xml:space="preserve"> it will only make the cube larger or smaller.</w:t>
+        <w:t xml:space="preserve"> </w:t>
+      </w:r>
+      <w:r>
+        <w:t>as this</w:t>
+      </w:r>
+      <w:r>
+        <w:t xml:space="preserve"> will only make the cube larger or smaller.</w:t>
       </w:r>
       <w:r>
         <w:t xml:space="preserve"> And grabbing just a vertex won’t really do too much either.</w:t>
@@ -96,6 +576,10 @@
     </w:p>
     <w:p>
       <w:r>
+        <w:rPr>
+          <w:noProof/>
+        </w:rPr>
+        <w:lastRenderedPageBreak/>
         <w:drawing>
           <wp:inline distT="0" distB="0" distL="0" distR="0" wp14:anchorId="52881C30" wp14:editId="4AAE3720">
             <wp:extent cx="5934903" cy="2734057"/>
@@ -112,7 +596,7 @@
                     <pic:cNvPicPr/>
                   </pic:nvPicPr>
                   <pic:blipFill>
-                    <a:blip r:embed="rId8"/>
+                    <a:blip r:embed="rId9"/>
                     <a:stretch>
                       <a:fillRect/>
                     </a:stretch>
@@ -135,23 +619,64 @@
     </w:p>
     <w:p>
       <w:r>
-        <w:lastRenderedPageBreak/>
-        <w:t xml:space="preserve">This is because of vertex count right now on the </w:t>
+        <w:t xml:space="preserve">This is because of </w:t>
+      </w:r>
+      <w:r>
+        <w:t xml:space="preserve">the </w:t>
+      </w:r>
+      <w:r>
+        <w:t>vertex count</w:t>
+      </w:r>
+      <w:r>
+        <w:t>,</w:t>
+      </w:r>
+      <w:r>
+        <w:t xml:space="preserve"> right now on the </w:t>
       </w:r>
       <w:r>
         <w:t>cube;</w:t>
       </w:r>
       <w:r>
-        <w:t xml:space="preserve"> in order to smooth we really need to subdivide this cube to make the mesh more malleable. </w:t>
-      </w:r>
-    </w:p>
-    <w:p>
-      <w:r>
-        <w:t xml:space="preserve">So, what we really need to do is to Sub divide this cube, by selecting the cube and right clicking to bring up this menu. </w:t>
-      </w:r>
-    </w:p>
-    <w:p>
-      <w:r>
+        <w:t xml:space="preserve"> in order to smooth</w:t>
+      </w:r>
+      <w:r>
+        <w:t>,</w:t>
+      </w:r>
+      <w:r>
+        <w:t xml:space="preserve"> we really need to subdivide this cube</w:t>
+      </w:r>
+      <w:r>
+        <w:t>,</w:t>
+      </w:r>
+      <w:r>
+        <w:t xml:space="preserve"> </w:t>
+      </w:r>
+      <w:r>
+        <w:t>and</w:t>
+      </w:r>
+      <w:r>
+        <w:t xml:space="preserve"> make the mesh more malleable. </w:t>
+      </w:r>
+    </w:p>
+    <w:p>
+      <w:r>
+        <w:t>We can do this</w:t>
+      </w:r>
+      <w:r>
+        <w:t xml:space="preserve"> by selecting the cube</w:t>
+      </w:r>
+      <w:r>
+        <w:t>,</w:t>
+      </w:r>
+      <w:r>
+        <w:t xml:space="preserve"> and right clicking to bring up this menu. </w:t>
+      </w:r>
+    </w:p>
+    <w:p>
+      <w:r>
+        <w:rPr>
+          <w:noProof/>
+        </w:rPr>
         <w:drawing>
           <wp:inline distT="0" distB="0" distL="0" distR="0" wp14:anchorId="6E0C7479" wp14:editId="6EDD2C15">
             <wp:extent cx="3381847" cy="1895740"/>
@@ -168,7 +693,7 @@
                     <pic:cNvPicPr/>
                   </pic:nvPicPr>
                   <pic:blipFill>
-                    <a:blip r:embed="rId9"/>
+                    <a:blip r:embed="rId10"/>
                     <a:stretch>
                       <a:fillRect/>
                     </a:stretch>
@@ -191,11 +716,38 @@
     </w:p>
     <w:p>
       <w:r>
-        <w:t xml:space="preserve">I upped the number of cuts to 10, so we really have something to work with. Take note that there is also an option for Smoothness from this dialog box too. </w:t>
-      </w:r>
-    </w:p>
-    <w:p>
-      <w:r>
+        <w:t xml:space="preserve">I upped the </w:t>
+      </w:r>
+      <w:r>
+        <w:rPr>
+          <w:rStyle w:val="BlueBoldenChar"/>
+          <w:rFonts w:eastAsiaTheme="minorHAnsi"/>
+        </w:rPr>
+        <w:t>Number of Cuts</w:t>
+      </w:r>
+      <w:r>
+        <w:t xml:space="preserve"> </w:t>
+      </w:r>
+      <w:r>
+        <w:t xml:space="preserve">to </w:t>
+      </w:r>
+      <w:r>
+        <w:rPr>
+          <w:rStyle w:val="BlueBoldenChar"/>
+          <w:rFonts w:eastAsiaTheme="minorHAnsi"/>
+        </w:rPr>
+        <w:t>10</w:t>
+      </w:r>
+      <w:r>
+        <w:t xml:space="preserve">, so we really have something to work with. Take note that there is also an option for Smoothness from this dialog box too. </w:t>
+      </w:r>
+    </w:p>
+    <w:p>
+      <w:r>
+        <w:rPr>
+          <w:noProof/>
+        </w:rPr>
+        <w:lastRenderedPageBreak/>
         <w:drawing>
           <wp:inline distT="0" distB="0" distL="0" distR="0" wp14:anchorId="2FD67F4E" wp14:editId="7720B19A">
             <wp:extent cx="3724275" cy="3456493"/>
@@ -212,7 +764,7 @@
                     <pic:cNvPicPr/>
                   </pic:nvPicPr>
                   <pic:blipFill>
-                    <a:blip r:embed="rId10"/>
+                    <a:blip r:embed="rId11"/>
                     <a:stretch>
                       <a:fillRect/>
                     </a:stretch>
@@ -236,17 +788,46 @@
     <w:p/>
     <w:p>
       <w:r>
-        <w:t>This is what Smoothness would look like if we by passed the smooth tool, and upped the smoothness in the last Operation Subdivide box.</w:t>
-      </w:r>
-    </w:p>
-    <w:p>
-      <w:r>
-        <w:lastRenderedPageBreak/>
-        <w:t>Move it to 1 from this box and we get a perfect ball</w:t>
-      </w:r>
-    </w:p>
-    <w:p>
-      <w:r>
+        <w:t xml:space="preserve">This is what Smoothness would look like if we by passed the </w:t>
+      </w:r>
+      <w:r>
+        <w:t>S</w:t>
+      </w:r>
+      <w:r>
+        <w:t>mooth tool, and upped the smoothness in the last Operation Subdivide box.</w:t>
+      </w:r>
+    </w:p>
+    <w:p>
+      <w:r>
+        <w:t xml:space="preserve">Move </w:t>
+      </w:r>
+      <w:r>
+        <w:t>the Smoothness level</w:t>
+      </w:r>
+      <w:r>
+        <w:t xml:space="preserve"> to 1 from this </w:t>
+      </w:r>
+      <w:r>
+        <w:t xml:space="preserve">dialog </w:t>
+      </w:r>
+      <w:r>
+        <w:t>box</w:t>
+      </w:r>
+      <w:r>
+        <w:t>,</w:t>
+      </w:r>
+      <w:r>
+        <w:t xml:space="preserve"> and we get a perfect ball</w:t>
+      </w:r>
+      <w:r>
+        <w:t>.</w:t>
+      </w:r>
+    </w:p>
+    <w:p>
+      <w:r>
+        <w:rPr>
+          <w:noProof/>
+        </w:rPr>
         <w:drawing>
           <wp:inline distT="0" distB="0" distL="0" distR="0" wp14:anchorId="57F7C45C" wp14:editId="5734E38C">
             <wp:extent cx="3915321" cy="3172268"/>
@@ -263,7 +844,7 @@
                     <pic:cNvPicPr/>
                   </pic:nvPicPr>
                   <pic:blipFill>
-                    <a:blip r:embed="rId11"/>
+                    <a:blip r:embed="rId12"/>
                     <a:stretch>
                       <a:fillRect/>
                     </a:stretch>
@@ -285,12 +866,46 @@
       </w:r>
     </w:p>
     <w:p>
-      <w:r>
-        <w:t>Now Ctrl-Z to undo that and try the Smoothness tool from the Tool box instead. You will find that if we use the Tool, and set the smoothness to 1, we get this.</w:t>
-      </w:r>
-    </w:p>
-    <w:p>
-      <w:r>
+      <w:pPr>
+        <w:pStyle w:val="Heading1"/>
+      </w:pPr>
+      <w:bookmarkStart w:id="1" w:name="_Toc188437186"/>
+      <w:r>
+        <w:lastRenderedPageBreak/>
+        <w:t>Using the Smoothness Tool from the Tool Box</w:t>
+      </w:r>
+      <w:bookmarkEnd w:id="1"/>
+    </w:p>
+    <w:p>
+      <w:r>
+        <w:t xml:space="preserve">Now </w:t>
+      </w:r>
+      <w:r>
+        <w:rPr>
+          <w:rStyle w:val="BlueBoldenChar"/>
+          <w:rFonts w:eastAsiaTheme="minorHAnsi"/>
+        </w:rPr>
+        <w:t>Ctrl-Z</w:t>
+      </w:r>
+      <w:r>
+        <w:t xml:space="preserve"> to undo that and try the </w:t>
+      </w:r>
+      <w:r>
+        <w:rPr>
+          <w:rStyle w:val="BlueBoldenChar"/>
+          <w:rFonts w:eastAsiaTheme="minorHAnsi"/>
+        </w:rPr>
+        <w:t>Smoothness tool</w:t>
+      </w:r>
+      <w:r>
+        <w:t xml:space="preserve"> from the Tool box instead. You will find that if we use the Tool, and set the smoothness to 1, we get this.</w:t>
+      </w:r>
+    </w:p>
+    <w:p>
+      <w:r>
+        <w:rPr>
+          <w:noProof/>
+        </w:rPr>
         <w:drawing>
           <wp:inline distT="0" distB="0" distL="0" distR="0" wp14:anchorId="175307F7" wp14:editId="2AC996D1">
             <wp:extent cx="4181475" cy="3557828"/>
@@ -307,7 +922,7 @@
                     <pic:cNvPicPr/>
                   </pic:nvPicPr>
                   <pic:blipFill>
-                    <a:blip r:embed="rId12"/>
+                    <a:blip r:embed="rId13"/>
                     <a:stretch>
                       <a:fillRect/>
                     </a:stretch>
@@ -330,7 +945,6 @@
     </w:p>
     <w:p>
       <w:r>
-        <w:lastRenderedPageBreak/>
         <w:t>Now if we try to up the Smoothness level, we actually get a mess with parts of the mesh sticking through other sections of the mesh.</w:t>
       </w:r>
     </w:p>
@@ -339,6 +953,7 @@
         <w:rPr>
           <w:noProof/>
         </w:rPr>
+        <w:lastRenderedPageBreak/>
         <mc:AlternateContent>
           <mc:Choice Requires="wps">
             <w:drawing>
@@ -444,6 +1059,9 @@
         </mc:AlternateContent>
       </w:r>
       <w:r>
+        <w:rPr>
+          <w:noProof/>
+        </w:rPr>
         <w:drawing>
           <wp:inline distT="0" distB="0" distL="0" distR="0" wp14:anchorId="597CC27A" wp14:editId="2D7A8FB9">
             <wp:extent cx="3543296" cy="3366888"/>
@@ -460,7 +1078,7 @@
                     <pic:cNvPicPr/>
                   </pic:nvPicPr>
                   <pic:blipFill>
-                    <a:blip r:embed="rId13"/>
+                    <a:blip r:embed="rId14"/>
                     <a:stretch>
                       <a:fillRect/>
                     </a:stretch>
@@ -484,11 +1102,34 @@
     <w:p/>
     <w:p>
       <w:r>
-        <w:t>If we up the Repeat to something like 10, we find that the cube will actually shrink to try and get somewhere.</w:t>
-      </w:r>
-    </w:p>
-    <w:p>
-      <w:r>
+        <w:t xml:space="preserve">If we up the </w:t>
+      </w:r>
+      <w:r>
+        <w:rPr>
+          <w:rStyle w:val="BlueBoldenChar"/>
+          <w:rFonts w:eastAsiaTheme="minorHAnsi"/>
+        </w:rPr>
+        <w:t>Repeat</w:t>
+      </w:r>
+      <w:r>
+        <w:t xml:space="preserve"> to something like </w:t>
+      </w:r>
+      <w:r>
+        <w:rPr>
+          <w:rStyle w:val="BlueBoldenChar"/>
+          <w:rFonts w:eastAsiaTheme="minorHAnsi"/>
+        </w:rPr>
+        <w:t>10</w:t>
+      </w:r>
+      <w:r>
+        <w:t>, we find that the cube will actually shrink to try and get somewhere.</w:t>
+      </w:r>
+    </w:p>
+    <w:p>
+      <w:r>
+        <w:rPr>
+          <w:noProof/>
+        </w:rPr>
         <w:drawing>
           <wp:inline distT="0" distB="0" distL="0" distR="0" wp14:anchorId="39A18664" wp14:editId="04AD897E">
             <wp:extent cx="3915321" cy="3238952"/>
@@ -505,7 +1146,7 @@
                     <pic:cNvPicPr/>
                   </pic:nvPicPr>
                   <pic:blipFill>
-                    <a:blip r:embed="rId14"/>
+                    <a:blip r:embed="rId15"/>
                     <a:stretch>
                       <a:fillRect/>
                     </a:stretch>
@@ -528,20 +1169,43 @@
     </w:p>
     <w:p>
       <w:r>
+        <w:t xml:space="preserve">Here we up the </w:t>
+      </w:r>
+      <w:r>
+        <w:rPr>
+          <w:rStyle w:val="BlueBoldenChar"/>
+          <w:rFonts w:eastAsiaTheme="minorHAnsi"/>
+        </w:rPr>
+        <w:t>Repeat</w:t>
+      </w:r>
+      <w:r>
+        <w:t xml:space="preserve"> to </w:t>
+      </w:r>
+      <w:r>
+        <w:rPr>
+          <w:rStyle w:val="BlueBoldenChar"/>
+          <w:rFonts w:eastAsiaTheme="minorHAnsi"/>
+        </w:rPr>
+        <w:t>50</w:t>
+      </w:r>
+      <w:r>
+        <w:t xml:space="preserve">. Still not quite a </w:t>
+      </w:r>
+      <w:proofErr w:type="spellStart"/>
+      <w:r>
+        <w:t>round</w:t>
+      </w:r>
+      <w:proofErr w:type="spellEnd"/>
+      <w:r>
+        <w:t xml:space="preserve"> ball. But if all you want is to round the corners on this cube, it works fairly well.</w:t>
+      </w:r>
+    </w:p>
+    <w:p>
+      <w:r>
+        <w:rPr>
+          <w:noProof/>
+        </w:rPr>
         <w:lastRenderedPageBreak/>
-        <w:t xml:space="preserve">Here we up the Repeat to 50. Still not quite a </w:t>
-      </w:r>
-      <w:proofErr w:type="spellStart"/>
-      <w:r>
-        <w:t>round</w:t>
-      </w:r>
-      <w:proofErr w:type="spellEnd"/>
-      <w:r>
-        <w:t xml:space="preserve"> ball. But if all you want is to round the corners on this cube, it works fairly well.</w:t>
-      </w:r>
-    </w:p>
-    <w:p>
-      <w:r>
         <w:drawing>
           <wp:inline distT="0" distB="0" distL="0" distR="0" wp14:anchorId="4ED59A61" wp14:editId="2D6949A1">
             <wp:extent cx="5752003" cy="3762375"/>
@@ -558,7 +1222,7 @@
                     <pic:cNvPicPr/>
                   </pic:nvPicPr>
                   <pic:blipFill>
-                    <a:blip r:embed="rId15"/>
+                    <a:blip r:embed="rId16"/>
                     <a:stretch>
                       <a:fillRect/>
                     </a:stretch>
@@ -587,20 +1251,52 @@
       <w:pPr>
         <w:pStyle w:val="Heading1"/>
       </w:pPr>
+      <w:bookmarkStart w:id="2" w:name="_Toc188437187"/>
       <w:r>
         <w:t>Smoothing Specific Axis</w:t>
       </w:r>
-    </w:p>
-    <w:p>
-      <w:r>
-        <w:t>You can also decide to just smooth certain axis on your object, by checking and unchecking the Axis boxes at the bottom of the Smooth Vertices dialog box</w:t>
-      </w:r>
-      <w:r>
-        <w:t>. Here I turned off the X axis, and so it did not smooth on that axis.</w:t>
-      </w:r>
-    </w:p>
-    <w:p>
-      <w:r>
+      <w:bookmarkEnd w:id="2"/>
+    </w:p>
+    <w:p>
+      <w:r>
+        <w:t xml:space="preserve">You can also decide to just smooth certain axis on your object, by checking and unchecking the </w:t>
+      </w:r>
+      <w:r>
+        <w:rPr>
+          <w:rStyle w:val="BlueBoldenChar"/>
+          <w:rFonts w:eastAsiaTheme="minorHAnsi"/>
+        </w:rPr>
+        <w:t>Axis boxes</w:t>
+      </w:r>
+      <w:r>
+        <w:t xml:space="preserve"> at the bottom of the </w:t>
+      </w:r>
+      <w:r>
+        <w:rPr>
+          <w:rStyle w:val="BlueBoldenChar"/>
+          <w:rFonts w:eastAsiaTheme="minorHAnsi"/>
+        </w:rPr>
+        <w:t>Smooth Vertices dialog box</w:t>
+      </w:r>
+      <w:r>
+        <w:t xml:space="preserve">. Here I turned off the </w:t>
+      </w:r>
+      <w:r>
+        <w:rPr>
+          <w:rStyle w:val="BlueBoldenChar"/>
+          <w:rFonts w:eastAsiaTheme="minorHAnsi"/>
+        </w:rPr>
+        <w:t>X</w:t>
+      </w:r>
+      <w:r>
+        <w:t xml:space="preserve"> axis, and so it did not smooth on that axis.</w:t>
+      </w:r>
+    </w:p>
+    <w:p>
+      <w:r>
+        <w:rPr>
+          <w:noProof/>
+        </w:rPr>
         <w:lastRenderedPageBreak/>
         <w:drawing>
           <wp:inline distT="0" distB="0" distL="0" distR="0" wp14:anchorId="2488329B" wp14:editId="5299D991">
@@ -618,7 +1314,7 @@
                     <pic:cNvPicPr/>
                   </pic:nvPicPr>
                   <pic:blipFill>
-                    <a:blip r:embed="rId16"/>
+                    <a:blip r:embed="rId17"/>
                     <a:stretch>
                       <a:fillRect/>
                     </a:stretch>
@@ -641,12 +1337,604 @@
     </w:p>
     <w:p/>
     <w:p>
-      <w:r>
-        <w:t>This was just a really short tutorial, because as I said this tool probably isn’t the best for this smoothing task, but it is available to you if you want to use it.</w:t>
+      <w:pPr>
+        <w:pStyle w:val="Heading1"/>
+      </w:pPr>
+      <w:bookmarkStart w:id="3" w:name="_Toc188437188"/>
+      <w:r>
+        <w:t>The Randomize Tool</w:t>
+      </w:r>
+      <w:bookmarkEnd w:id="3"/>
+    </w:p>
+    <w:p>
+      <w:r>
+        <w:t xml:space="preserve">You will find the </w:t>
+      </w:r>
+      <w:r>
+        <w:rPr>
+          <w:rStyle w:val="BlueBoldenChar"/>
+          <w:rFonts w:eastAsiaTheme="minorHAnsi"/>
+        </w:rPr>
+        <w:t>Randomize Tool</w:t>
+      </w:r>
+      <w:r>
+        <w:t xml:space="preserve"> </w:t>
+      </w:r>
+      <w:r>
+        <w:t>tucked up away underneath the Smooth tool. You can get to it just by hitting the tools little arrow in the bottom right-hand corner.</w:t>
+      </w:r>
+    </w:p>
+    <w:p>
+      <w:r>
+        <w:rPr>
+          <w:noProof/>
+        </w:rPr>
+        <w:drawing>
+          <wp:inline distT="0" distB="0" distL="0" distR="0" wp14:anchorId="35FE3EC4" wp14:editId="6CA81E68">
+            <wp:extent cx="2619375" cy="1200150"/>
+            <wp:effectExtent l="0" t="0" r="9525" b="0"/>
+            <wp:docPr id="1467395241" name="Picture 2"/>
+            <wp:cNvGraphicFramePr>
+              <a:graphicFrameLocks xmlns:a="http://schemas.openxmlformats.org/drawingml/2006/main" noChangeAspect="1"/>
+            </wp:cNvGraphicFramePr>
+            <a:graphic xmlns:a="http://schemas.openxmlformats.org/drawingml/2006/main">
+              <a:graphicData uri="http://schemas.openxmlformats.org/drawingml/2006/picture">
+                <pic:pic xmlns:pic="http://schemas.openxmlformats.org/drawingml/2006/picture">
+                  <pic:nvPicPr>
+                    <pic:cNvPr id="0" name="Picture 1"/>
+                    <pic:cNvPicPr>
+                      <a:picLocks noChangeAspect="1" noChangeArrowheads="1"/>
+                    </pic:cNvPicPr>
+                  </pic:nvPicPr>
+                  <pic:blipFill>
+                    <a:blip r:embed="rId18">
+                      <a:extLst>
+                        <a:ext uri="{28A0092B-C50C-407E-A947-70E740481C1C}">
+                          <a14:useLocalDpi xmlns:a14="http://schemas.microsoft.com/office/drawing/2010/main" val="0"/>
+                        </a:ext>
+                      </a:extLst>
+                    </a:blip>
+                    <a:srcRect/>
+                    <a:stretch>
+                      <a:fillRect/>
+                    </a:stretch>
+                  </pic:blipFill>
+                  <pic:spPr bwMode="auto">
+                    <a:xfrm>
+                      <a:off x="0" y="0"/>
+                      <a:ext cx="2619375" cy="1200150"/>
+                    </a:xfrm>
+                    <a:prstGeom prst="rect">
+                      <a:avLst/>
+                    </a:prstGeom>
+                    <a:noFill/>
+                    <a:ln>
+                      <a:noFill/>
+                    </a:ln>
+                  </pic:spPr>
+                </pic:pic>
+              </a:graphicData>
+            </a:graphic>
+          </wp:inline>
+        </w:drawing>
+      </w:r>
+    </w:p>
+    <w:p>
+      <w:r>
+        <w:t xml:space="preserve">The randomize tool is another tool which allows you to move vertices around on the mesh. It does this along the normal. Remember in Blender that the normal refers to the direction of a face or vertex on the 3D object, and pretty much distinguishes between the outside an inside of the mesh. Therefore, if it is </w:t>
+      </w:r>
+      <w:r>
+        <w:lastRenderedPageBreak/>
+        <w:t xml:space="preserve">moving around the vertices along the normals it would </w:t>
+      </w:r>
+      <w:r>
+        <w:t>be creating the effect from</w:t>
+      </w:r>
+      <w:r>
+        <w:t xml:space="preserve"> either one side of the mesh or the other.</w:t>
+      </w:r>
+    </w:p>
+    <w:p>
+      <w:r>
+        <w:t>This tool is pretty much the smooth tool, but will change the movement of the vertices along the mesh in a randomized fashion. So, this may or may not be what you want, but it is there for you to play with all the same.</w:t>
+      </w:r>
+    </w:p>
+    <w:p>
+      <w:pPr>
+        <w:pStyle w:val="Heading1"/>
+      </w:pPr>
+      <w:bookmarkStart w:id="4" w:name="_Toc188437189"/>
+      <w:r>
+        <w:t>How to use the Randomize Tool</w:t>
+      </w:r>
+      <w:bookmarkEnd w:id="4"/>
+    </w:p>
+    <w:p>
+      <w:r>
+        <w:t>Here I took the cube, brought it into edit mode and subdivided to a level of 10.</w:t>
+      </w:r>
+    </w:p>
+    <w:p>
+      <w:r>
+        <w:drawing>
+          <wp:inline distT="0" distB="0" distL="0" distR="0" wp14:anchorId="673B7FEA" wp14:editId="70A71F01">
+            <wp:extent cx="4791744" cy="4086795"/>
+            <wp:effectExtent l="0" t="0" r="8890" b="9525"/>
+            <wp:docPr id="1736761177" name="Picture 1"/>
+            <wp:cNvGraphicFramePr>
+              <a:graphicFrameLocks xmlns:a="http://schemas.openxmlformats.org/drawingml/2006/main" noChangeAspect="1"/>
+            </wp:cNvGraphicFramePr>
+            <a:graphic xmlns:a="http://schemas.openxmlformats.org/drawingml/2006/main">
+              <a:graphicData uri="http://schemas.openxmlformats.org/drawingml/2006/picture">
+                <pic:pic xmlns:pic="http://schemas.openxmlformats.org/drawingml/2006/picture">
+                  <pic:nvPicPr>
+                    <pic:cNvPr id="1736761177" name=""/>
+                    <pic:cNvPicPr/>
+                  </pic:nvPicPr>
+                  <pic:blipFill>
+                    <a:blip r:embed="rId19"/>
+                    <a:stretch>
+                      <a:fillRect/>
+                    </a:stretch>
+                  </pic:blipFill>
+                  <pic:spPr>
+                    <a:xfrm>
+                      <a:off x="0" y="0"/>
+                      <a:ext cx="4791744" cy="4086795"/>
+                    </a:xfrm>
+                    <a:prstGeom prst="rect">
+                      <a:avLst/>
+                    </a:prstGeom>
+                  </pic:spPr>
+                </pic:pic>
+              </a:graphicData>
+            </a:graphic>
+          </wp:inline>
+        </w:drawing>
+      </w:r>
+    </w:p>
+    <w:p>
+      <w:r>
+        <w:t>Pull out your tool and just start tugging on that yellow icon.</w:t>
+      </w:r>
+    </w:p>
+    <w:p>
+      <w:r>
+        <w:drawing>
+          <wp:inline distT="0" distB="0" distL="0" distR="0" wp14:anchorId="33326DBB" wp14:editId="26BCAB6A">
+            <wp:extent cx="1195802" cy="1000125"/>
+            <wp:effectExtent l="0" t="0" r="4445" b="0"/>
+            <wp:docPr id="518992555" name="Picture 1"/>
+            <wp:cNvGraphicFramePr>
+              <a:graphicFrameLocks xmlns:a="http://schemas.openxmlformats.org/drawingml/2006/main" noChangeAspect="1"/>
+            </wp:cNvGraphicFramePr>
+            <a:graphic xmlns:a="http://schemas.openxmlformats.org/drawingml/2006/main">
+              <a:graphicData uri="http://schemas.openxmlformats.org/drawingml/2006/picture">
+                <pic:pic xmlns:pic="http://schemas.openxmlformats.org/drawingml/2006/picture">
+                  <pic:nvPicPr>
+                    <pic:cNvPr id="518992555" name=""/>
+                    <pic:cNvPicPr/>
+                  </pic:nvPicPr>
+                  <pic:blipFill>
+                    <a:blip r:embed="rId20"/>
+                    <a:stretch>
+                      <a:fillRect/>
+                    </a:stretch>
+                  </pic:blipFill>
+                  <pic:spPr>
+                    <a:xfrm>
+                      <a:off x="0" y="0"/>
+                      <a:ext cx="1200963" cy="1004442"/>
+                    </a:xfrm>
+                    <a:prstGeom prst="rect">
+                      <a:avLst/>
+                    </a:prstGeom>
+                  </pic:spPr>
+                </pic:pic>
+              </a:graphicData>
+            </a:graphic>
+          </wp:inline>
+        </w:drawing>
+      </w:r>
+    </w:p>
+    <w:p/>
+    <w:p>
+      <w:r>
+        <w:lastRenderedPageBreak/>
+        <w:t>You can see the box start to break apart</w:t>
+      </w:r>
+    </w:p>
+    <w:p>
+      <w:r>
+        <w:drawing>
+          <wp:inline distT="0" distB="0" distL="0" distR="0" wp14:anchorId="6EE33757" wp14:editId="1A62B931">
+            <wp:extent cx="3933825" cy="4274252"/>
+            <wp:effectExtent l="0" t="0" r="0" b="0"/>
+            <wp:docPr id="615083737" name="Picture 1"/>
+            <wp:cNvGraphicFramePr>
+              <a:graphicFrameLocks xmlns:a="http://schemas.openxmlformats.org/drawingml/2006/main" noChangeAspect="1"/>
+            </wp:cNvGraphicFramePr>
+            <a:graphic xmlns:a="http://schemas.openxmlformats.org/drawingml/2006/main">
+              <a:graphicData uri="http://schemas.openxmlformats.org/drawingml/2006/picture">
+                <pic:pic xmlns:pic="http://schemas.openxmlformats.org/drawingml/2006/picture">
+                  <pic:nvPicPr>
+                    <pic:cNvPr id="615083737" name=""/>
+                    <pic:cNvPicPr/>
+                  </pic:nvPicPr>
+                  <pic:blipFill>
+                    <a:blip r:embed="rId21"/>
+                    <a:stretch>
+                      <a:fillRect/>
+                    </a:stretch>
+                  </pic:blipFill>
+                  <pic:spPr>
+                    <a:xfrm>
+                      <a:off x="0" y="0"/>
+                      <a:ext cx="3938939" cy="4279808"/>
+                    </a:xfrm>
+                    <a:prstGeom prst="rect">
+                      <a:avLst/>
+                    </a:prstGeom>
+                  </pic:spPr>
+                </pic:pic>
+              </a:graphicData>
+            </a:graphic>
+          </wp:inline>
+        </w:drawing>
+      </w:r>
+    </w:p>
+    <w:p>
+      <w:r>
+        <w:t>The more you tug, the more your cube falls into disarray.</w:t>
+      </w:r>
+    </w:p>
+    <w:p>
+      <w:r>
+        <w:lastRenderedPageBreak/>
+        <w:drawing>
+          <wp:inline distT="0" distB="0" distL="0" distR="0" wp14:anchorId="5B477BAA" wp14:editId="4D1E9CE8">
+            <wp:extent cx="3524885" cy="3250218"/>
+            <wp:effectExtent l="0" t="0" r="0" b="7620"/>
+            <wp:docPr id="1000940300" name="Picture 1"/>
+            <wp:cNvGraphicFramePr>
+              <a:graphicFrameLocks xmlns:a="http://schemas.openxmlformats.org/drawingml/2006/main" noChangeAspect="1"/>
+            </wp:cNvGraphicFramePr>
+            <a:graphic xmlns:a="http://schemas.openxmlformats.org/drawingml/2006/main">
+              <a:graphicData uri="http://schemas.openxmlformats.org/drawingml/2006/picture">
+                <pic:pic xmlns:pic="http://schemas.openxmlformats.org/drawingml/2006/picture">
+                  <pic:nvPicPr>
+                    <pic:cNvPr id="1000940300" name=""/>
+                    <pic:cNvPicPr/>
+                  </pic:nvPicPr>
+                  <pic:blipFill>
+                    <a:blip r:embed="rId22"/>
+                    <a:stretch>
+                      <a:fillRect/>
+                    </a:stretch>
+                  </pic:blipFill>
+                  <pic:spPr>
+                    <a:xfrm>
+                      <a:off x="0" y="0"/>
+                      <a:ext cx="3532007" cy="3256785"/>
+                    </a:xfrm>
+                    <a:prstGeom prst="rect">
+                      <a:avLst/>
+                    </a:prstGeom>
+                  </pic:spPr>
+                </pic:pic>
+              </a:graphicData>
+            </a:graphic>
+          </wp:inline>
+        </w:drawing>
+      </w:r>
+    </w:p>
+    <w:p>
+      <w:pPr>
+        <w:pStyle w:val="Heading1"/>
+      </w:pPr>
+      <w:bookmarkStart w:id="5" w:name="_Toc188437190"/>
+      <w:r>
+        <w:t>Options in the Randomized Dialog Box</w:t>
+      </w:r>
+      <w:bookmarkEnd w:id="5"/>
+    </w:p>
+    <w:p>
+      <w:r>
+        <w:t xml:space="preserve">You have a few options in which you can change in the </w:t>
+      </w:r>
+      <w:r>
+        <w:rPr>
+          <w:rStyle w:val="BlueBoldenChar"/>
+          <w:rFonts w:eastAsiaTheme="minorHAnsi"/>
+        </w:rPr>
+        <w:t>Randomize dialog box</w:t>
+      </w:r>
+      <w:r>
+        <w:t xml:space="preserve"> at the bottom. The </w:t>
+      </w:r>
+      <w:r>
+        <w:rPr>
+          <w:rStyle w:val="BlueBoldenChar"/>
+          <w:rFonts w:eastAsiaTheme="minorHAnsi"/>
+        </w:rPr>
+        <w:t>Amount</w:t>
+      </w:r>
+      <w:r>
+        <w:t xml:space="preserve"> </w:t>
+      </w:r>
+      <w:r>
+        <w:t xml:space="preserve">setting </w:t>
+      </w:r>
+      <w:r>
+        <w:t>is going to do the exact same thing that we just did by pulling on that yellow stick, and change the rate of dishevelment you wish you cube to fall into.</w:t>
+      </w:r>
+    </w:p>
+    <w:p>
+      <w:r>
+        <w:drawing>
+          <wp:inline distT="0" distB="0" distL="0" distR="0" wp14:anchorId="1A1306BD" wp14:editId="66F62DFD">
+            <wp:extent cx="4134427" cy="2657846"/>
+            <wp:effectExtent l="0" t="0" r="0" b="9525"/>
+            <wp:docPr id="1139853483" name="Picture 1"/>
+            <wp:cNvGraphicFramePr>
+              <a:graphicFrameLocks xmlns:a="http://schemas.openxmlformats.org/drawingml/2006/main" noChangeAspect="1"/>
+            </wp:cNvGraphicFramePr>
+            <a:graphic xmlns:a="http://schemas.openxmlformats.org/drawingml/2006/main">
+              <a:graphicData uri="http://schemas.openxmlformats.org/drawingml/2006/picture">
+                <pic:pic xmlns:pic="http://schemas.openxmlformats.org/drawingml/2006/picture">
+                  <pic:nvPicPr>
+                    <pic:cNvPr id="1139853483" name=""/>
+                    <pic:cNvPicPr/>
+                  </pic:nvPicPr>
+                  <pic:blipFill>
+                    <a:blip r:embed="rId23"/>
+                    <a:stretch>
+                      <a:fillRect/>
+                    </a:stretch>
+                  </pic:blipFill>
+                  <pic:spPr>
+                    <a:xfrm>
+                      <a:off x="0" y="0"/>
+                      <a:ext cx="4134427" cy="2657846"/>
+                    </a:xfrm>
+                    <a:prstGeom prst="rect">
+                      <a:avLst/>
+                    </a:prstGeom>
+                  </pic:spPr>
+                </pic:pic>
+              </a:graphicData>
+            </a:graphic>
+          </wp:inline>
+        </w:drawing>
+      </w:r>
+    </w:p>
+    <w:p>
+      <w:r>
+        <w:rPr>
+          <w:rStyle w:val="BlueBoldenChar"/>
+          <w:rFonts w:eastAsiaTheme="minorHAnsi"/>
+        </w:rPr>
+        <w:t>Uniform</w:t>
+      </w:r>
+      <w:r>
+        <w:t xml:space="preserve"> goes from </w:t>
+      </w:r>
+      <w:r>
+        <w:rPr>
+          <w:rStyle w:val="BlueBoldenChar"/>
+          <w:rFonts w:eastAsiaTheme="minorHAnsi"/>
+        </w:rPr>
+        <w:t>0</w:t>
+      </w:r>
+      <w:r>
+        <w:t xml:space="preserve"> to</w:t>
+      </w:r>
+      <w:r>
+        <w:rPr>
+          <w:rStyle w:val="BlueBoldenChar"/>
+          <w:rFonts w:eastAsiaTheme="minorHAnsi"/>
+        </w:rPr>
+        <w:t xml:space="preserve"> 1</w:t>
+      </w:r>
+      <w:r>
+        <w:t xml:space="preserve">, and just determines </w:t>
+      </w:r>
+      <w:r>
+        <w:t>(</w:t>
+      </w:r>
+      <w:r>
+        <w:t>by a slight amount</w:t>
+      </w:r>
+      <w:r>
+        <w:t>)</w:t>
+      </w:r>
+      <w:r>
+        <w:t xml:space="preserve"> how much randomness you want the tool to display.</w:t>
+      </w:r>
+    </w:p>
+    <w:p>
+      <w:r>
+        <w:lastRenderedPageBreak/>
+        <w:drawing>
+          <wp:inline distT="0" distB="0" distL="0" distR="0" wp14:anchorId="01E00382" wp14:editId="09F339CB">
+            <wp:extent cx="4096322" cy="3667637"/>
+            <wp:effectExtent l="0" t="0" r="0" b="9525"/>
+            <wp:docPr id="175659008" name="Picture 1"/>
+            <wp:cNvGraphicFramePr>
+              <a:graphicFrameLocks xmlns:a="http://schemas.openxmlformats.org/drawingml/2006/main" noChangeAspect="1"/>
+            </wp:cNvGraphicFramePr>
+            <a:graphic xmlns:a="http://schemas.openxmlformats.org/drawingml/2006/main">
+              <a:graphicData uri="http://schemas.openxmlformats.org/drawingml/2006/picture">
+                <pic:pic xmlns:pic="http://schemas.openxmlformats.org/drawingml/2006/picture">
+                  <pic:nvPicPr>
+                    <pic:cNvPr id="175659008" name=""/>
+                    <pic:cNvPicPr/>
+                  </pic:nvPicPr>
+                  <pic:blipFill>
+                    <a:blip r:embed="rId24"/>
+                    <a:stretch>
+                      <a:fillRect/>
+                    </a:stretch>
+                  </pic:blipFill>
+                  <pic:spPr>
+                    <a:xfrm>
+                      <a:off x="0" y="0"/>
+                      <a:ext cx="4096322" cy="3667637"/>
+                    </a:xfrm>
+                    <a:prstGeom prst="rect">
+                      <a:avLst/>
+                    </a:prstGeom>
+                  </pic:spPr>
+                </pic:pic>
+              </a:graphicData>
+            </a:graphic>
+          </wp:inline>
+        </w:drawing>
+      </w:r>
+    </w:p>
+    <w:p>
+      <w:r>
+        <w:t xml:space="preserve">Setting the </w:t>
+      </w:r>
+      <w:r>
+        <w:rPr>
+          <w:rStyle w:val="BlueBoldenChar"/>
+          <w:rFonts w:eastAsiaTheme="minorHAnsi"/>
+        </w:rPr>
+        <w:t>Normal</w:t>
+      </w:r>
+      <w:r>
+        <w:t xml:space="preserve"> </w:t>
+      </w:r>
+      <w:r>
+        <w:t xml:space="preserve">setting </w:t>
+      </w:r>
+      <w:r>
+        <w:t xml:space="preserve">to </w:t>
+      </w:r>
+      <w:r>
+        <w:rPr>
+          <w:rStyle w:val="BlueBoldenChar"/>
+          <w:rFonts w:eastAsiaTheme="minorHAnsi"/>
+        </w:rPr>
+        <w:t>1</w:t>
+      </w:r>
+      <w:r>
+        <w:t xml:space="preserve"> will just flip the side of the cube in which the effect will come from. Either it will be working from the outside of the box, or the inside of the box.</w:t>
+      </w:r>
+    </w:p>
+    <w:p>
+      <w:r>
+        <w:lastRenderedPageBreak/>
+        <w:drawing>
+          <wp:inline distT="0" distB="0" distL="0" distR="0" wp14:anchorId="1A694308" wp14:editId="533D4FF7">
+            <wp:extent cx="5801535" cy="5601482"/>
+            <wp:effectExtent l="0" t="0" r="8890" b="0"/>
+            <wp:docPr id="1575675694" name="Picture 1"/>
+            <wp:cNvGraphicFramePr>
+              <a:graphicFrameLocks xmlns:a="http://schemas.openxmlformats.org/drawingml/2006/main" noChangeAspect="1"/>
+            </wp:cNvGraphicFramePr>
+            <a:graphic xmlns:a="http://schemas.openxmlformats.org/drawingml/2006/main">
+              <a:graphicData uri="http://schemas.openxmlformats.org/drawingml/2006/picture">
+                <pic:pic xmlns:pic="http://schemas.openxmlformats.org/drawingml/2006/picture">
+                  <pic:nvPicPr>
+                    <pic:cNvPr id="1575675694" name=""/>
+                    <pic:cNvPicPr/>
+                  </pic:nvPicPr>
+                  <pic:blipFill>
+                    <a:blip r:embed="rId25"/>
+                    <a:stretch>
+                      <a:fillRect/>
+                    </a:stretch>
+                  </pic:blipFill>
+                  <pic:spPr>
+                    <a:xfrm>
+                      <a:off x="0" y="0"/>
+                      <a:ext cx="5801535" cy="5601482"/>
+                    </a:xfrm>
+                    <a:prstGeom prst="rect">
+                      <a:avLst/>
+                    </a:prstGeom>
+                  </pic:spPr>
+                </pic:pic>
+              </a:graphicData>
+            </a:graphic>
+          </wp:inline>
+        </w:drawing>
+      </w:r>
+    </w:p>
+    <w:p>
+      <w:r>
+        <w:t xml:space="preserve">And then you can also send a </w:t>
+      </w:r>
+      <w:r>
+        <w:rPr>
+          <w:rStyle w:val="BlueBoldenChar"/>
+          <w:rFonts w:eastAsiaTheme="minorHAnsi"/>
+        </w:rPr>
+        <w:t>Random Seed</w:t>
+      </w:r>
+      <w:r>
+        <w:t xml:space="preserve"> to set specifically when you want this randomness to occur.</w:t>
+      </w:r>
+    </w:p>
+    <w:p>
+      <w:r>
+        <w:lastRenderedPageBreak/>
+        <w:drawing>
+          <wp:inline distT="0" distB="0" distL="0" distR="0" wp14:anchorId="3C9A1624" wp14:editId="7E503CC4">
+            <wp:extent cx="4334480" cy="3886742"/>
+            <wp:effectExtent l="0" t="0" r="9525" b="0"/>
+            <wp:docPr id="639937148" name="Picture 1"/>
+            <wp:cNvGraphicFramePr>
+              <a:graphicFrameLocks xmlns:a="http://schemas.openxmlformats.org/drawingml/2006/main" noChangeAspect="1"/>
+            </wp:cNvGraphicFramePr>
+            <a:graphic xmlns:a="http://schemas.openxmlformats.org/drawingml/2006/main">
+              <a:graphicData uri="http://schemas.openxmlformats.org/drawingml/2006/picture">
+                <pic:pic xmlns:pic="http://schemas.openxmlformats.org/drawingml/2006/picture">
+                  <pic:nvPicPr>
+                    <pic:cNvPr id="639937148" name=""/>
+                    <pic:cNvPicPr/>
+                  </pic:nvPicPr>
+                  <pic:blipFill>
+                    <a:blip r:embed="rId26"/>
+                    <a:stretch>
+                      <a:fillRect/>
+                    </a:stretch>
+                  </pic:blipFill>
+                  <pic:spPr>
+                    <a:xfrm>
+                      <a:off x="0" y="0"/>
+                      <a:ext cx="4334480" cy="3886742"/>
+                    </a:xfrm>
+                    <a:prstGeom prst="rect">
+                      <a:avLst/>
+                    </a:prstGeom>
+                  </pic:spPr>
+                </pic:pic>
+              </a:graphicData>
+            </a:graphic>
+          </wp:inline>
+        </w:drawing>
+      </w:r>
+    </w:p>
+    <w:p/>
+    <w:p>
+      <w:r>
+        <w:t>Well</w:t>
+      </w:r>
+      <w:r>
+        <w:t>,</w:t>
+      </w:r>
+      <w:r>
+        <w:t xml:space="preserve"> there you have all of the different things that you can do</w:t>
+      </w:r>
+      <w:r>
+        <w:t>. A little bit of smoothness, and a little bit of chaos, all from one tool.</w:t>
       </w:r>
     </w:p>
     <w:sectPr>
-      <w:headerReference w:type="default" r:id="rId17"/>
+      <w:headerReference w:type="default" r:id="rId27"/>
       <w:pgSz w:w="12240" w:h="15840"/>
       <w:pgMar w:top="1440" w:right="1440" w:bottom="1440" w:left="1440" w:header="720" w:footer="720" w:gutter="0"/>
       <w:cols w:space="720"/>
@@ -2440,7 +3728,6 @@
     <w:basedOn w:val="Heading1"/>
     <w:next w:val="Normal"/>
     <w:uiPriority w:val="39"/>
-    <w:semiHidden/>
     <w:unhideWhenUsed/>
     <w:qFormat/>
     <w:rsid w:val="00F6446E"/>
@@ -2780,6 +4067,29 @@
     <w:link w:val="Footer"/>
     <w:uiPriority w:val="99"/>
     <w:rsid w:val="00F02611"/>
+  </w:style>
+  <w:style w:type="paragraph" w:styleId="TOC1">
+    <w:name w:val="toc 1"/>
+    <w:basedOn w:val="Normal"/>
+    <w:next w:val="Normal"/>
+    <w:autoRedefine/>
+    <w:uiPriority w:val="39"/>
+    <w:unhideWhenUsed/>
+    <w:rsid w:val="00792C8B"/>
+    <w:pPr>
+      <w:spacing w:after="100"/>
+    </w:pPr>
+  </w:style>
+  <w:style w:type="character" w:styleId="Hyperlink">
+    <w:name w:val="Hyperlink"/>
+    <w:basedOn w:val="DefaultParagraphFont"/>
+    <w:uiPriority w:val="99"/>
+    <w:unhideWhenUsed/>
+    <w:rsid w:val="00792C8B"/>
+    <w:rPr>
+      <w:color w:val="0563C1" w:themeColor="hyperlink"/>
+      <w:u w:val="single"/>
+    </w:rPr>
   </w:style>
 </w:styles>
 </file>
@@ -3124,4 +4434,16 @@
     </a:ext>
   </a:extLst>
 </a:theme>
+</file>
+
+<file path=customXml/item1.xml><?xml version="1.0" encoding="utf-8"?>
+<b:Sources xmlns:b="http://schemas.openxmlformats.org/officeDocument/2006/bibliography" xmlns="http://schemas.openxmlformats.org/officeDocument/2006/bibliography" SelectedStyle="\APASixthEditionOfficeOnline.xsl" StyleName="APA" Version="6"/>
+</file>
+
+<file path=customXml/itemProps1.xml><?xml version="1.0" encoding="utf-8"?>
+<ds:datastoreItem xmlns:ds="http://schemas.openxmlformats.org/officeDocument/2006/customXml" ds:itemID="{30783E62-3C9C-4E65-97BF-FC904E5BE2AA}">
+  <ds:schemaRefs>
+    <ds:schemaRef ds:uri="http://schemas.openxmlformats.org/officeDocument/2006/bibliography"/>
+  </ds:schemaRefs>
+</ds:datastoreItem>
 </file>
</xml_diff>